<commit_message>
Add Joystick usage description.
</commit_message>
<xml_diff>
--- a/project/My Project Initial Notes.docx
+++ b/project/My Project Initial Notes.docx
@@ -8,8 +8,6 @@
           <w:color w:val="1F497D"/>
         </w:rPr>
       </w:pPr>
-      <w:bookmarkStart w:id="0" w:name="_GoBack"/>
-      <w:bookmarkEnd w:id="0"/>
       <w:r>
         <w:rPr>
           <w:color w:val="1F497D"/>
@@ -41,21 +39,7 @@
           <w:rPr>
             <w:rStyle w:val="Hyperlink"/>
           </w:rPr>
-          <w:t xml:space="preserve">RN-XV </w:t>
-        </w:r>
-        <w:proofErr w:type="spellStart"/>
-        <w:r>
-          <w:rPr>
-            <w:rStyle w:val="Hyperlink"/>
-          </w:rPr>
-          <w:t>WiFly</w:t>
-        </w:r>
-        <w:proofErr w:type="spellEnd"/>
-        <w:r>
-          <w:rPr>
-            <w:rStyle w:val="Hyperlink"/>
-          </w:rPr>
-          <w:t xml:space="preserve"> Module - Wire Antenna</w:t>
+          <w:t>RN-XV WiFly Module - Wire Antenna</w:t>
         </w:r>
       </w:hyperlink>
     </w:p>
@@ -72,19 +56,11 @@
           <w:color w:val="1F497D"/>
         </w:rPr>
       </w:pPr>
-      <w:proofErr w:type="gramStart"/>
-      <w:r>
-        <w:rPr>
-          <w:color w:val="1F497D"/>
-        </w:rPr>
-        <w:t>so</w:t>
-      </w:r>
-      <w:proofErr w:type="gramEnd"/>
-      <w:r>
-        <w:rPr>
-          <w:color w:val="1F497D"/>
-        </w:rPr>
-        <w:t xml:space="preserve"> my classmates can drive my Robot around the classroom, and send it queries, i.e., about its location, etc., via a simple web page like this:</w:t>
+      <w:r>
+        <w:rPr>
+          <w:color w:val="1F497D"/>
+        </w:rPr>
+        <w:t>so my classmates can drive my Robot around the classroom, and send it queries, i.e., about its location, etc., via a simple web page like this:</w:t>
       </w:r>
     </w:p>
     <w:p>
@@ -348,7 +324,6 @@
         <w:spacing w:before="0" w:beforeAutospacing="0" w:after="0" w:afterAutospacing="0"/>
       </w:pPr>
       <w:hyperlink r:id="rId9" w:history="1">
-        <w:proofErr w:type="gramStart"/>
         <w:r>
           <w:rPr>
             <w:rStyle w:val="Hyperlink"/>
@@ -357,18 +332,7 @@
             <w:sz w:val="23"/>
             <w:szCs w:val="23"/>
           </w:rPr>
-          <w:t>m3pi</w:t>
-        </w:r>
-        <w:proofErr w:type="gramEnd"/>
-        <w:r>
-          <w:rPr>
-            <w:rStyle w:val="Hyperlink"/>
-            <w:rFonts w:ascii="Arial" w:hAnsi="Arial" w:cs="Arial"/>
-            <w:color w:val="1155CC"/>
-            <w:sz w:val="23"/>
-            <w:szCs w:val="23"/>
-          </w:rPr>
-          <w:t xml:space="preserve"> Robot + mbed NXP LPC1768 Development Board Combo</w:t>
+          <w:t>m3pi Robot + mbed NXP LPC1768 Development Board Combo</w:t>
         </w:r>
       </w:hyperlink>
     </w:p>
@@ -377,25 +341,14 @@
         <w:pStyle w:val="NormalWeb"/>
         <w:spacing w:before="480" w:beforeAutospacing="0" w:after="120" w:afterAutospacing="0"/>
       </w:pPr>
-      <w:proofErr w:type="gramStart"/>
-      <w:r>
-        <w:rPr>
-          <w:rFonts w:ascii="Arial" w:hAnsi="Arial" w:cs="Arial"/>
-          <w:color w:val="000000"/>
-          <w:sz w:val="23"/>
-          <w:szCs w:val="23"/>
-        </w:rPr>
-        <w:t>that</w:t>
-      </w:r>
-      <w:proofErr w:type="gramEnd"/>
-      <w:r>
-        <w:rPr>
-          <w:rFonts w:ascii="Arial" w:hAnsi="Arial" w:cs="Arial"/>
-          <w:color w:val="000000"/>
-          <w:sz w:val="23"/>
-          <w:szCs w:val="23"/>
-        </w:rPr>
-        <w:t xml:space="preserve"> I’d like to stack one or two of these decks on top of it to mount sensors on.  I have standoffs and screw hardware already, and we can always buy more cheaply at Halted, aka HSC:</w:t>
+      <w:r>
+        <w:rPr>
+          <w:rFonts w:ascii="Arial" w:hAnsi="Arial" w:cs="Arial"/>
+          <w:color w:val="000000"/>
+          <w:sz w:val="23"/>
+          <w:szCs w:val="23"/>
+        </w:rPr>
+        <w:t>that I’d like to stack one or two of these decks on top of it to mount sensors on.  I have standoffs and screw hardware already, and we can always buy more cheaply at Halted, aka HSC:</w:t>
       </w:r>
     </w:p>
     <w:p>
@@ -483,6 +436,12 @@
       <w:pPr>
         <w:pStyle w:val="NormalWeb"/>
         <w:spacing w:before="480" w:beforeAutospacing="0" w:after="120" w:afterAutospacing="0"/>
+        <w:rPr>
+          <w:rFonts w:ascii="Arial" w:hAnsi="Arial" w:cs="Arial"/>
+          <w:color w:val="000000"/>
+          <w:sz w:val="23"/>
+          <w:szCs w:val="23"/>
+        </w:rPr>
       </w:pPr>
       <w:r>
         <w:rPr>
@@ -498,6 +457,121 @@
       <w:pPr>
         <w:pStyle w:val="NormalWeb"/>
         <w:spacing w:before="480" w:beforeAutospacing="0" w:after="120" w:afterAutospacing="0"/>
+        <w:rPr>
+          <w:rFonts w:ascii="Arial" w:hAnsi="Arial" w:cs="Arial"/>
+          <w:color w:val="000000"/>
+          <w:sz w:val="23"/>
+          <w:szCs w:val="23"/>
+        </w:rPr>
+      </w:pPr>
+      <w:r>
+        <w:rPr>
+          <w:rFonts w:ascii="Arial" w:hAnsi="Arial" w:cs="Arial"/>
+          <w:color w:val="000000"/>
+          <w:sz w:val="23"/>
+          <w:szCs w:val="23"/>
+        </w:rPr>
+        <w:t>To debug and calibrate the 3-axis Magnetometer (= Tilt-Compensated Compass), I’ll implement this Joystick:</w:t>
+      </w:r>
+    </w:p>
+    <w:p>
+      <w:pPr>
+        <w:pStyle w:val="NormalWeb"/>
+        <w:spacing w:before="480" w:beforeAutospacing="0" w:after="120" w:afterAutospacing="0"/>
+      </w:pPr>
+      <w:r>
+        <w:rPr>
+          <w:noProof/>
+        </w:rPr>
+        <w:drawing>
+          <wp:inline distT="0" distB="0" distL="0" distR="0" wp14:anchorId="2AEBBD7A" wp14:editId="51CA3B33">
+            <wp:extent cx="1767840" cy="1798320"/>
+            <wp:effectExtent l="0" t="0" r="3810" b="0"/>
+            <wp:docPr id="6" name="Picture 6"/>
+            <wp:cNvGraphicFramePr>
+              <a:graphicFrameLocks xmlns:a="http://schemas.openxmlformats.org/drawingml/2006/main" noChangeAspect="1"/>
+            </wp:cNvGraphicFramePr>
+            <a:graphic xmlns:a="http://schemas.openxmlformats.org/drawingml/2006/main">
+              <a:graphicData uri="http://schemas.openxmlformats.org/drawingml/2006/picture">
+                <pic:pic xmlns:pic="http://schemas.openxmlformats.org/drawingml/2006/picture">
+                  <pic:nvPicPr>
+                    <pic:cNvPr id="0" name=""/>
+                    <pic:cNvPicPr/>
+                  </pic:nvPicPr>
+                  <pic:blipFill>
+                    <a:blip r:embed="rId12"/>
+                    <a:stretch>
+                      <a:fillRect/>
+                    </a:stretch>
+                  </pic:blipFill>
+                  <pic:spPr>
+                    <a:xfrm>
+                      <a:off x="0" y="0"/>
+                      <a:ext cx="1767840" cy="1798320"/>
+                    </a:xfrm>
+                    <a:prstGeom prst="rect">
+                      <a:avLst/>
+                    </a:prstGeom>
+                  </pic:spPr>
+                </pic:pic>
+              </a:graphicData>
+            </a:graphic>
+          </wp:inline>
+        </w:drawing>
+      </w:r>
+    </w:p>
+    <w:p>
+      <w:pPr>
+        <w:pStyle w:val="NormalWeb"/>
+        <w:spacing w:before="480" w:beforeAutospacing="0" w:after="120" w:afterAutospacing="0"/>
+        <w:rPr>
+          <w:rStyle w:val="Hyperlink"/>
+          <w:rFonts w:ascii="Arial" w:hAnsi="Arial" w:cs="Arial"/>
+          <w:color w:val="1155CC"/>
+          <w:sz w:val="22"/>
+          <w:szCs w:val="22"/>
+        </w:rPr>
+      </w:pPr>
+      <w:hyperlink r:id="rId13" w:history="1">
+        <w:r>
+          <w:rPr>
+            <w:rStyle w:val="Hyperlink"/>
+            <w:rFonts w:ascii="Arial" w:hAnsi="Arial" w:cs="Arial"/>
+            <w:color w:val="1155CC"/>
+            <w:sz w:val="22"/>
+            <w:szCs w:val="22"/>
+          </w:rPr>
+          <w:t>https://www.parallax.com/product/27800</w:t>
+        </w:r>
+      </w:hyperlink>
+    </w:p>
+    <w:p>
+      <w:pPr>
+        <w:pStyle w:val="NormalWeb"/>
+        <w:spacing w:before="480" w:beforeAutospacing="0" w:after="120" w:afterAutospacing="0"/>
+        <w:rPr>
+          <w:rFonts w:ascii="Arial" w:hAnsi="Arial" w:cs="Arial"/>
+          <w:color w:val="000000"/>
+          <w:sz w:val="23"/>
+          <w:szCs w:val="23"/>
+        </w:rPr>
+      </w:pPr>
+      <w:r>
+        <w:rPr>
+          <w:rFonts w:ascii="Arial" w:hAnsi="Arial" w:cs="Arial"/>
+          <w:color w:val="000000"/>
+          <w:sz w:val="23"/>
+          <w:szCs w:val="23"/>
+        </w:rPr>
+        <w:t>where pushing the Joystick around in a circle at full-scale deflection will command the Robot to Rotate either clockwise or counter-clockwise, and a smaller deflection (with no circular motion) will command the Robot to rotate to that heading, and start rolling at a speed proportional to the deflection.</w:t>
+      </w:r>
+      <w:bookmarkStart w:id="0" w:name="_GoBack"/>
+      <w:bookmarkEnd w:id="0"/>
+    </w:p>
+    <w:p>
+      <w:pPr>
+        <w:pStyle w:val="NormalWeb"/>
+        <w:spacing w:before="480" w:beforeAutospacing="0" w:after="120" w:afterAutospacing="0"/>
       </w:pPr>
       <w:r>
         <w:rPr>
@@ -521,19 +595,8 @@
           <w:sz w:val="23"/>
           <w:szCs w:val="23"/>
         </w:rPr>
-        <w:t xml:space="preserve">I have two XBee Transceivers, this USB </w:t>
-      </w:r>
-      <w:proofErr w:type="gramStart"/>
-      <w:r>
-        <w:rPr>
-          <w:rFonts w:ascii="Arial" w:hAnsi="Arial" w:cs="Arial"/>
-          <w:color w:val="000000"/>
-          <w:sz w:val="23"/>
-          <w:szCs w:val="23"/>
-        </w:rPr>
-        <w:t xml:space="preserve">dongle </w:t>
-      </w:r>
-      <w:proofErr w:type="gramEnd"/>
+        <w:t xml:space="preserve">I have two XBee Transceivers, this USB dongle </w:t>
+      </w:r>
       <w:r>
         <w:rPr>
           <w:rFonts w:ascii="Arial" w:hAnsi="Arial" w:cs="Arial"/>
@@ -560,7 +623,7 @@
                     </pic:cNvPicPr>
                   </pic:nvPicPr>
                   <pic:blipFill>
-                    <a:blip r:embed="rId12">
+                    <a:blip r:embed="rId14">
                       <a:extLst>
                         <a:ext uri="{28A0092B-C50C-407E-A947-70E740481C1C}">
                           <a14:useLocalDpi xmlns:a14="http://schemas.microsoft.com/office/drawing/2010/main" val="0"/>
@@ -646,7 +709,7 @@
         </w:rPr>
         <w:t>   </w:t>
       </w:r>
-      <w:hyperlink r:id="rId13" w:history="1">
+      <w:hyperlink r:id="rId15" w:history="1">
         <w:r>
           <w:rPr>
             <w:rStyle w:val="Hyperlink"/>
@@ -673,7 +736,7 @@
         </w:rPr>
         <w:t>   </w:t>
       </w:r>
-      <w:hyperlink r:id="rId14" w:history="1">
+      <w:hyperlink r:id="rId16" w:history="1">
         <w:r>
           <w:rPr>
             <w:rStyle w:val="Hyperlink"/>
@@ -692,25 +755,14 @@
         <w:pStyle w:val="NormalWeb"/>
         <w:spacing w:before="0" w:beforeAutospacing="0" w:after="0" w:afterAutospacing="0"/>
       </w:pPr>
-      <w:proofErr w:type="gramStart"/>
-      <w:r>
-        <w:rPr>
-          <w:rFonts w:ascii="Arial" w:hAnsi="Arial" w:cs="Arial"/>
-          <w:color w:val="000000"/>
-          <w:sz w:val="23"/>
-          <w:szCs w:val="23"/>
-        </w:rPr>
-        <w:t>that</w:t>
-      </w:r>
-      <w:proofErr w:type="gramEnd"/>
-      <w:r>
-        <w:rPr>
-          <w:rFonts w:ascii="Arial" w:hAnsi="Arial" w:cs="Arial"/>
-          <w:color w:val="000000"/>
-          <w:sz w:val="23"/>
-          <w:szCs w:val="23"/>
-        </w:rPr>
-        <w:t xml:space="preserve"> I can adapt to run this small Robot, and receive and display Mapping data from it.</w:t>
+      <w:r>
+        <w:rPr>
+          <w:rFonts w:ascii="Arial" w:hAnsi="Arial" w:cs="Arial"/>
+          <w:color w:val="000000"/>
+          <w:sz w:val="23"/>
+          <w:szCs w:val="23"/>
+        </w:rPr>
+        <w:t>that I can adapt to run this small Robot, and receive and display Mapping data from it.</w:t>
       </w:r>
     </w:p>
     <w:p/>
@@ -776,7 +828,7 @@
         </w:rPr>
         <w:t>   </w:t>
       </w:r>
-      <w:hyperlink r:id="rId15" w:history="1">
+      <w:hyperlink r:id="rId17" w:history="1">
         <w:r>
           <w:rPr>
             <w:rStyle w:val="Hyperlink"/>
@@ -785,29 +837,7 @@
             <w:sz w:val="23"/>
             <w:szCs w:val="23"/>
           </w:rPr>
-          <w:t xml:space="preserve">RN-XV </w:t>
-        </w:r>
-        <w:proofErr w:type="spellStart"/>
-        <w:r>
-          <w:rPr>
-            <w:rStyle w:val="Hyperlink"/>
-            <w:rFonts w:ascii="Arial" w:hAnsi="Arial" w:cs="Arial"/>
-            <w:color w:val="1155CC"/>
-            <w:sz w:val="23"/>
-            <w:szCs w:val="23"/>
-          </w:rPr>
-          <w:t>WiFly</w:t>
-        </w:r>
-        <w:proofErr w:type="spellEnd"/>
-        <w:r>
-          <w:rPr>
-            <w:rStyle w:val="Hyperlink"/>
-            <w:rFonts w:ascii="Arial" w:hAnsi="Arial" w:cs="Arial"/>
-            <w:color w:val="1155CC"/>
-            <w:sz w:val="23"/>
-            <w:szCs w:val="23"/>
-          </w:rPr>
-          <w:t xml:space="preserve"> Module - Wire Antenna</w:t>
+          <w:t>RN-XV WiFly Module - Wire Antenna</w:t>
         </w:r>
       </w:hyperlink>
     </w:p>
@@ -842,7 +872,7 @@
         </w:rPr>
         <w:t>   </w:t>
       </w:r>
-      <w:hyperlink r:id="rId16" w:history="1">
+      <w:hyperlink r:id="rId18" w:history="1">
         <w:r>
           <w:rPr>
             <w:rStyle w:val="Hyperlink"/>
@@ -868,27 +898,7 @@
           <w:sz w:val="23"/>
           <w:szCs w:val="23"/>
         </w:rPr>
-        <w:t xml:space="preserve">Hopefully there’s a “real” library available that answers GET’s, PUT’s, POST’s, etc., received thru the </w:t>
-      </w:r>
-      <w:proofErr w:type="spellStart"/>
-      <w:r>
-        <w:rPr>
-          <w:rFonts w:ascii="Arial" w:hAnsi="Arial" w:cs="Arial"/>
-          <w:color w:val="000000"/>
-          <w:sz w:val="23"/>
-          <w:szCs w:val="23"/>
-        </w:rPr>
-        <w:t>WiFly</w:t>
-      </w:r>
-      <w:proofErr w:type="spellEnd"/>
-      <w:r>
-        <w:rPr>
-          <w:rFonts w:ascii="Arial" w:hAnsi="Arial" w:cs="Arial"/>
-          <w:color w:val="000000"/>
-          <w:sz w:val="23"/>
-          <w:szCs w:val="23"/>
-        </w:rPr>
-        <w:t xml:space="preserve"> and my Wi-Fi from my little controlling Web Page.</w:t>
+        <w:t>Hopefully there’s a “real” library available that answers GET’s, PUT’s, POST’s, etc., received thru the WiFly and my Wi-Fi from my little controlling Web Page.</w:t>
       </w:r>
     </w:p>
     <w:p/>
@@ -922,7 +932,7 @@
         </w:rPr>
         <w:t>   </w:t>
       </w:r>
-      <w:hyperlink r:id="rId17" w:history="1">
+      <w:hyperlink r:id="rId19" w:history="1">
         <w:r>
           <w:rPr>
             <w:rStyle w:val="Hyperlink"/>
@@ -949,7 +959,7 @@
         </w:rPr>
         <w:t>   </w:t>
       </w:r>
-      <w:hyperlink r:id="rId18" w:history="1">
+      <w:hyperlink r:id="rId20" w:history="1">
         <w:r>
           <w:rPr>
             <w:rStyle w:val="Hyperlink"/>
@@ -967,7 +977,7 @@
         <w:pStyle w:val="NormalWeb"/>
         <w:spacing w:before="0" w:beforeAutospacing="0" w:after="0" w:afterAutospacing="0"/>
       </w:pPr>
-      <w:hyperlink r:id="rId19" w:history="1">
+      <w:hyperlink r:id="rId21" w:history="1">
         <w:r>
           <w:rPr>
             <w:rStyle w:val="Hyperlink"/>
@@ -1187,7 +1197,6 @@
     <w:name w:val="Hyperlink"/>
     <w:basedOn w:val="DefaultParagraphFont"/>
     <w:uiPriority w:val="99"/>
-    <w:semiHidden/>
     <w:unhideWhenUsed/>
     <w:rPr>
       <w:color w:val="0000FF"/>
@@ -1446,7 +1455,6 @@
     <w:name w:val="Hyperlink"/>
     <w:basedOn w:val="DefaultParagraphFont"/>
     <w:uiPriority w:val="99"/>
-    <w:semiHidden/>
     <w:unhideWhenUsed/>
     <w:rPr>
       <w:color w:val="0000FF"/>

</xml_diff>

<commit_message>
Add Joystick Tutorials URL's.
</commit_message>
<xml_diff>
--- a/project/My Project Initial Notes.docx
+++ b/project/My Project Initial Notes.docx
@@ -39,7 +39,21 @@
           <w:rPr>
             <w:rStyle w:val="Hyperlink"/>
           </w:rPr>
-          <w:t>RN-XV WiFly Module - Wire Antenna</w:t>
+          <w:t xml:space="preserve">RN-XV </w:t>
+        </w:r>
+        <w:proofErr w:type="spellStart"/>
+        <w:r>
+          <w:rPr>
+            <w:rStyle w:val="Hyperlink"/>
+          </w:rPr>
+          <w:t>WiFly</w:t>
+        </w:r>
+        <w:proofErr w:type="spellEnd"/>
+        <w:r>
+          <w:rPr>
+            <w:rStyle w:val="Hyperlink"/>
+          </w:rPr>
+          <w:t xml:space="preserve"> Module - Wire Antenna</w:t>
         </w:r>
       </w:hyperlink>
     </w:p>
@@ -56,11 +70,19 @@
           <w:color w:val="1F497D"/>
         </w:rPr>
       </w:pPr>
-      <w:r>
-        <w:rPr>
-          <w:color w:val="1F497D"/>
-        </w:rPr>
-        <w:t>so my classmates can drive my Robot around the classroom, and send it queries, i.e., about its location, etc., via a simple web page like this:</w:t>
+      <w:proofErr w:type="gramStart"/>
+      <w:r>
+        <w:rPr>
+          <w:color w:val="1F497D"/>
+        </w:rPr>
+        <w:t>so</w:t>
+      </w:r>
+      <w:proofErr w:type="gramEnd"/>
+      <w:r>
+        <w:rPr>
+          <w:color w:val="1F497D"/>
+        </w:rPr>
+        <w:t xml:space="preserve"> my classmates can drive my Robot around the classroom, and send it queries, i.e., about its location, etc., via a simple web page like this:</w:t>
       </w:r>
     </w:p>
     <w:p>
@@ -324,6 +346,7 @@
         <w:spacing w:before="0" w:beforeAutospacing="0" w:after="0" w:afterAutospacing="0"/>
       </w:pPr>
       <w:hyperlink r:id="rId9" w:history="1">
+        <w:proofErr w:type="gramStart"/>
         <w:r>
           <w:rPr>
             <w:rStyle w:val="Hyperlink"/>
@@ -332,7 +355,18 @@
             <w:sz w:val="23"/>
             <w:szCs w:val="23"/>
           </w:rPr>
-          <w:t>m3pi Robot + mbed NXP LPC1768 Development Board Combo</w:t>
+          <w:t>m3pi</w:t>
+        </w:r>
+        <w:proofErr w:type="gramEnd"/>
+        <w:r>
+          <w:rPr>
+            <w:rStyle w:val="Hyperlink"/>
+            <w:rFonts w:ascii="Arial" w:hAnsi="Arial" w:cs="Arial"/>
+            <w:color w:val="1155CC"/>
+            <w:sz w:val="23"/>
+            <w:szCs w:val="23"/>
+          </w:rPr>
+          <w:t xml:space="preserve"> Robot + mbed NXP LPC1768 Development Board Combo</w:t>
         </w:r>
       </w:hyperlink>
     </w:p>
@@ -341,14 +375,25 @@
         <w:pStyle w:val="NormalWeb"/>
         <w:spacing w:before="480" w:beforeAutospacing="0" w:after="120" w:afterAutospacing="0"/>
       </w:pPr>
-      <w:r>
-        <w:rPr>
-          <w:rFonts w:ascii="Arial" w:hAnsi="Arial" w:cs="Arial"/>
-          <w:color w:val="000000"/>
-          <w:sz w:val="23"/>
-          <w:szCs w:val="23"/>
-        </w:rPr>
-        <w:t>that I’d like to stack one or two of these decks on top of it to mount sensors on.  I have standoffs and screw hardware already, and we can always buy more cheaply at Halted, aka HSC:</w:t>
+      <w:proofErr w:type="gramStart"/>
+      <w:r>
+        <w:rPr>
+          <w:rFonts w:ascii="Arial" w:hAnsi="Arial" w:cs="Arial"/>
+          <w:color w:val="000000"/>
+          <w:sz w:val="23"/>
+          <w:szCs w:val="23"/>
+        </w:rPr>
+        <w:t>that</w:t>
+      </w:r>
+      <w:proofErr w:type="gramEnd"/>
+      <w:r>
+        <w:rPr>
+          <w:rFonts w:ascii="Arial" w:hAnsi="Arial" w:cs="Arial"/>
+          <w:color w:val="000000"/>
+          <w:sz w:val="23"/>
+          <w:szCs w:val="23"/>
+        </w:rPr>
+        <w:t xml:space="preserve"> I’d like to stack one or two of these decks on top of it to mount sensors on.  I have standoffs and screw hardware already, and we can always buy more cheaply at Halted, aka HSC:</w:t>
       </w:r>
     </w:p>
     <w:p>
@@ -548,30 +593,172 @@
     <w:p>
       <w:pPr>
         <w:pStyle w:val="NormalWeb"/>
-        <w:spacing w:before="480" w:beforeAutospacing="0" w:after="120" w:afterAutospacing="0"/>
-        <w:rPr>
-          <w:rFonts w:ascii="Arial" w:hAnsi="Arial" w:cs="Arial"/>
-          <w:color w:val="000000"/>
-          <w:sz w:val="23"/>
-          <w:szCs w:val="23"/>
-        </w:rPr>
-      </w:pPr>
-      <w:r>
-        <w:rPr>
-          <w:rFonts w:ascii="Arial" w:hAnsi="Arial" w:cs="Arial"/>
-          <w:color w:val="000000"/>
-          <w:sz w:val="23"/>
-          <w:szCs w:val="23"/>
-        </w:rPr>
-        <w:t>where pushing the Joystick around in a circle at full-scale deflection will command the Robot to Rotate either clockwise or counter-clockwise, and a smaller deflection (with no circular motion) will command the Robot to rotate to that heading, and start rolling at a speed proportional to the deflection.</w:t>
-      </w:r>
+        <w:spacing w:before="480" w:after="120"/>
+        <w:rPr>
+          <w:rStyle w:val="Hyperlink"/>
+          <w:rFonts w:ascii="Arial" w:hAnsi="Arial" w:cs="Arial"/>
+          <w:color w:val="000000"/>
+          <w:sz w:val="23"/>
+          <w:szCs w:val="23"/>
+          <w:u w:val="none"/>
+        </w:rPr>
+      </w:pPr>
       <w:bookmarkStart w:id="0" w:name="_GoBack"/>
       <w:bookmarkEnd w:id="0"/>
+      <w:r>
+        <w:rPr>
+          <w:rStyle w:val="Hyperlink"/>
+          <w:rFonts w:ascii="Arial" w:hAnsi="Arial" w:cs="Arial"/>
+          <w:color w:val="000000"/>
+          <w:sz w:val="23"/>
+          <w:szCs w:val="23"/>
+          <w:u w:val="none"/>
+        </w:rPr>
+        <w:t>Various tutorials for Joystick programming here:</w:t>
+      </w:r>
+    </w:p>
+    <w:p>
+      <w:pPr>
+        <w:pStyle w:val="NormalWeb"/>
+        <w:spacing w:before="480" w:after="120"/>
+        <w:rPr>
+          <w:rStyle w:val="Hyperlink"/>
+          <w:rFonts w:ascii="Arial" w:hAnsi="Arial" w:cs="Arial"/>
+          <w:color w:val="000000"/>
+          <w:sz w:val="23"/>
+          <w:szCs w:val="23"/>
+          <w:u w:val="none"/>
+        </w:rPr>
+      </w:pPr>
+      <w:r>
+        <w:rPr>
+          <w:rStyle w:val="Hyperlink"/>
+          <w:rFonts w:ascii="Arial" w:hAnsi="Arial" w:cs="Arial"/>
+          <w:color w:val="000000"/>
+          <w:sz w:val="23"/>
+          <w:szCs w:val="23"/>
+          <w:u w:val="none"/>
+        </w:rPr>
+        <w:t xml:space="preserve">    </w:t>
+      </w:r>
+      <w:hyperlink r:id="rId14" w:history="1">
+        <w:r>
+          <w:rPr>
+            <w:rStyle w:val="Hyperlink"/>
+            <w:rFonts w:ascii="Arial" w:hAnsi="Arial" w:cs="Arial"/>
+            <w:sz w:val="23"/>
+            <w:szCs w:val="23"/>
+          </w:rPr>
+          <w:t>http://learn.parallax.com/KickStart/27800</w:t>
+        </w:r>
+      </w:hyperlink>
+    </w:p>
+    <w:p>
+      <w:pPr>
+        <w:pStyle w:val="NormalWeb"/>
+        <w:spacing w:before="480" w:after="120"/>
+        <w:rPr>
+          <w:rStyle w:val="Hyperlink"/>
+          <w:rFonts w:ascii="Arial" w:hAnsi="Arial" w:cs="Arial"/>
+          <w:color w:val="000000"/>
+          <w:sz w:val="23"/>
+          <w:szCs w:val="23"/>
+          <w:u w:val="none"/>
+        </w:rPr>
+      </w:pPr>
+      <w:r>
+        <w:rPr>
+          <w:rStyle w:val="Hyperlink"/>
+          <w:rFonts w:ascii="Arial" w:hAnsi="Arial" w:cs="Arial"/>
+          <w:color w:val="000000"/>
+          <w:sz w:val="23"/>
+          <w:szCs w:val="23"/>
+          <w:u w:val="none"/>
+        </w:rPr>
+        <w:t xml:space="preserve">    </w:t>
+      </w:r>
+      <w:hyperlink r:id="rId15" w:history="1">
+        <w:r>
+          <w:rPr>
+            <w:rStyle w:val="Hyperlink"/>
+            <w:rFonts w:ascii="Arial" w:hAnsi="Arial" w:cs="Arial"/>
+            <w:sz w:val="23"/>
+            <w:szCs w:val="23"/>
+          </w:rPr>
+          <w:t>https://www.sparkfun.com/tutorials/272</w:t>
+        </w:r>
+      </w:hyperlink>
+    </w:p>
+    <w:p>
+      <w:pPr>
+        <w:pStyle w:val="NormalWeb"/>
+        <w:spacing w:before="480" w:after="120"/>
+        <w:rPr>
+          <w:rStyle w:val="Hyperlink"/>
+          <w:rFonts w:ascii="Arial" w:hAnsi="Arial" w:cs="Arial"/>
+          <w:color w:val="000000"/>
+          <w:sz w:val="23"/>
+          <w:szCs w:val="23"/>
+          <w:u w:val="none"/>
+        </w:rPr>
+      </w:pPr>
+      <w:r>
+        <w:rPr>
+          <w:rStyle w:val="Hyperlink"/>
+          <w:rFonts w:ascii="Arial" w:hAnsi="Arial" w:cs="Arial"/>
+          <w:color w:val="000000"/>
+          <w:sz w:val="23"/>
+          <w:szCs w:val="23"/>
+          <w:u w:val="none"/>
+        </w:rPr>
+        <w:t xml:space="preserve">    </w:t>
+      </w:r>
+      <w:hyperlink r:id="rId16" w:history="1">
+        <w:r>
+          <w:rPr>
+            <w:rStyle w:val="Hyperlink"/>
+            <w:rFonts w:ascii="Arial" w:hAnsi="Arial" w:cs="Arial"/>
+            <w:sz w:val="23"/>
+            <w:szCs w:val="23"/>
+          </w:rPr>
+          <w:t>http://www.arduino.cc/en/Tutorial/JoystickMouseControl</w:t>
+        </w:r>
+      </w:hyperlink>
     </w:p>
     <w:p>
       <w:pPr>
         <w:pStyle w:val="NormalWeb"/>
         <w:spacing w:before="480" w:beforeAutospacing="0" w:after="120" w:afterAutospacing="0"/>
+        <w:rPr>
+          <w:rFonts w:ascii="Arial" w:hAnsi="Arial" w:cs="Arial"/>
+          <w:color w:val="000000"/>
+          <w:sz w:val="23"/>
+          <w:szCs w:val="23"/>
+        </w:rPr>
+      </w:pPr>
+      <w:r>
+        <w:rPr>
+          <w:rFonts w:ascii="Arial" w:hAnsi="Arial" w:cs="Arial"/>
+          <w:color w:val="000000"/>
+          <w:sz w:val="23"/>
+          <w:szCs w:val="23"/>
+        </w:rPr>
+        <w:t>P</w:t>
+      </w:r>
+      <w:r>
+        <w:rPr>
+          <w:rFonts w:ascii="Arial" w:hAnsi="Arial" w:cs="Arial"/>
+          <w:color w:val="000000"/>
+          <w:sz w:val="23"/>
+          <w:szCs w:val="23"/>
+        </w:rPr>
+        <w:t>ushing the Joystick around in a circle at full-scale deflection will command the Robot to Rotate either clockwise or counter-clockwise, and a smaller deflection (with no circular motion) will command the Robot to rotate to that heading, and start rolling at a speed proportional to the deflection.</w:t>
+      </w:r>
+    </w:p>
+    <w:p>
+      <w:pPr>
+        <w:pStyle w:val="NormalWeb"/>
+        <w:spacing w:before="480" w:beforeAutospacing="0" w:after="120" w:afterAutospacing="0"/>
       </w:pPr>
       <w:r>
         <w:rPr>
@@ -595,8 +782,19 @@
           <w:sz w:val="23"/>
           <w:szCs w:val="23"/>
         </w:rPr>
-        <w:t xml:space="preserve">I have two XBee Transceivers, this USB dongle </w:t>
-      </w:r>
+        <w:t xml:space="preserve">I have two XBee Transceivers, this USB </w:t>
+      </w:r>
+      <w:proofErr w:type="gramStart"/>
+      <w:r>
+        <w:rPr>
+          <w:rFonts w:ascii="Arial" w:hAnsi="Arial" w:cs="Arial"/>
+          <w:color w:val="000000"/>
+          <w:sz w:val="23"/>
+          <w:szCs w:val="23"/>
+        </w:rPr>
+        <w:t xml:space="preserve">dongle </w:t>
+      </w:r>
+      <w:proofErr w:type="gramEnd"/>
       <w:r>
         <w:rPr>
           <w:rFonts w:ascii="Arial" w:hAnsi="Arial" w:cs="Arial"/>
@@ -623,7 +821,7 @@
                     </pic:cNvPicPr>
                   </pic:nvPicPr>
                   <pic:blipFill>
-                    <a:blip r:embed="rId14">
+                    <a:blip r:embed="rId17">
                       <a:extLst>
                         <a:ext uri="{28A0092B-C50C-407E-A947-70E740481C1C}">
                           <a14:useLocalDpi xmlns:a14="http://schemas.microsoft.com/office/drawing/2010/main" val="0"/>
@@ -709,7 +907,7 @@
         </w:rPr>
         <w:t>   </w:t>
       </w:r>
-      <w:hyperlink r:id="rId15" w:history="1">
+      <w:hyperlink r:id="rId18" w:history="1">
         <w:r>
           <w:rPr>
             <w:rStyle w:val="Hyperlink"/>
@@ -736,7 +934,7 @@
         </w:rPr>
         <w:t>   </w:t>
       </w:r>
-      <w:hyperlink r:id="rId16" w:history="1">
+      <w:hyperlink r:id="rId19" w:history="1">
         <w:r>
           <w:rPr>
             <w:rStyle w:val="Hyperlink"/>
@@ -755,14 +953,25 @@
         <w:pStyle w:val="NormalWeb"/>
         <w:spacing w:before="0" w:beforeAutospacing="0" w:after="0" w:afterAutospacing="0"/>
       </w:pPr>
-      <w:r>
-        <w:rPr>
-          <w:rFonts w:ascii="Arial" w:hAnsi="Arial" w:cs="Arial"/>
-          <w:color w:val="000000"/>
-          <w:sz w:val="23"/>
-          <w:szCs w:val="23"/>
-        </w:rPr>
-        <w:t>that I can adapt to run this small Robot, and receive and display Mapping data from it.</w:t>
+      <w:proofErr w:type="gramStart"/>
+      <w:r>
+        <w:rPr>
+          <w:rFonts w:ascii="Arial" w:hAnsi="Arial" w:cs="Arial"/>
+          <w:color w:val="000000"/>
+          <w:sz w:val="23"/>
+          <w:szCs w:val="23"/>
+        </w:rPr>
+        <w:t>that</w:t>
+      </w:r>
+      <w:proofErr w:type="gramEnd"/>
+      <w:r>
+        <w:rPr>
+          <w:rFonts w:ascii="Arial" w:hAnsi="Arial" w:cs="Arial"/>
+          <w:color w:val="000000"/>
+          <w:sz w:val="23"/>
+          <w:szCs w:val="23"/>
+        </w:rPr>
+        <w:t xml:space="preserve"> I can adapt to run this small Robot, and receive and display Mapping data from it.</w:t>
       </w:r>
     </w:p>
     <w:p/>
@@ -828,7 +1037,7 @@
         </w:rPr>
         <w:t>   </w:t>
       </w:r>
-      <w:hyperlink r:id="rId17" w:history="1">
+      <w:hyperlink r:id="rId20" w:history="1">
         <w:r>
           <w:rPr>
             <w:rStyle w:val="Hyperlink"/>
@@ -837,7 +1046,29 @@
             <w:sz w:val="23"/>
             <w:szCs w:val="23"/>
           </w:rPr>
-          <w:t>RN-XV WiFly Module - Wire Antenna</w:t>
+          <w:t xml:space="preserve">RN-XV </w:t>
+        </w:r>
+        <w:proofErr w:type="spellStart"/>
+        <w:r>
+          <w:rPr>
+            <w:rStyle w:val="Hyperlink"/>
+            <w:rFonts w:ascii="Arial" w:hAnsi="Arial" w:cs="Arial"/>
+            <w:color w:val="1155CC"/>
+            <w:sz w:val="23"/>
+            <w:szCs w:val="23"/>
+          </w:rPr>
+          <w:t>WiFly</w:t>
+        </w:r>
+        <w:proofErr w:type="spellEnd"/>
+        <w:r>
+          <w:rPr>
+            <w:rStyle w:val="Hyperlink"/>
+            <w:rFonts w:ascii="Arial" w:hAnsi="Arial" w:cs="Arial"/>
+            <w:color w:val="1155CC"/>
+            <w:sz w:val="23"/>
+            <w:szCs w:val="23"/>
+          </w:rPr>
+          <w:t xml:space="preserve"> Module - Wire Antenna</w:t>
         </w:r>
       </w:hyperlink>
     </w:p>
@@ -872,7 +1103,7 @@
         </w:rPr>
         <w:t>   </w:t>
       </w:r>
-      <w:hyperlink r:id="rId18" w:history="1">
+      <w:hyperlink r:id="rId21" w:history="1">
         <w:r>
           <w:rPr>
             <w:rStyle w:val="Hyperlink"/>
@@ -898,7 +1129,27 @@
           <w:sz w:val="23"/>
           <w:szCs w:val="23"/>
         </w:rPr>
-        <w:t>Hopefully there’s a “real” library available that answers GET’s, PUT’s, POST’s, etc., received thru the WiFly and my Wi-Fi from my little controlling Web Page.</w:t>
+        <w:t xml:space="preserve">Hopefully there’s a “real” library available that answers GET’s, PUT’s, POST’s, etc., received thru the </w:t>
+      </w:r>
+      <w:proofErr w:type="spellStart"/>
+      <w:r>
+        <w:rPr>
+          <w:rFonts w:ascii="Arial" w:hAnsi="Arial" w:cs="Arial"/>
+          <w:color w:val="000000"/>
+          <w:sz w:val="23"/>
+          <w:szCs w:val="23"/>
+        </w:rPr>
+        <w:t>WiFly</w:t>
+      </w:r>
+      <w:proofErr w:type="spellEnd"/>
+      <w:r>
+        <w:rPr>
+          <w:rFonts w:ascii="Arial" w:hAnsi="Arial" w:cs="Arial"/>
+          <w:color w:val="000000"/>
+          <w:sz w:val="23"/>
+          <w:szCs w:val="23"/>
+        </w:rPr>
+        <w:t xml:space="preserve"> and my Wi-Fi from my little controlling Web Page.</w:t>
       </w:r>
     </w:p>
     <w:p/>
@@ -932,7 +1183,7 @@
         </w:rPr>
         <w:t>   </w:t>
       </w:r>
-      <w:hyperlink r:id="rId19" w:history="1">
+      <w:hyperlink r:id="rId22" w:history="1">
         <w:r>
           <w:rPr>
             <w:rStyle w:val="Hyperlink"/>
@@ -959,7 +1210,7 @@
         </w:rPr>
         <w:t>   </w:t>
       </w:r>
-      <w:hyperlink r:id="rId20" w:history="1">
+      <w:hyperlink r:id="rId23" w:history="1">
         <w:r>
           <w:rPr>
             <w:rStyle w:val="Hyperlink"/>
@@ -977,7 +1228,7 @@
         <w:pStyle w:val="NormalWeb"/>
         <w:spacing w:before="0" w:beforeAutospacing="0" w:after="0" w:afterAutospacing="0"/>
       </w:pPr>
-      <w:hyperlink r:id="rId21" w:history="1">
+      <w:hyperlink r:id="rId24" w:history="1">
         <w:r>
           <w:rPr>
             <w:rStyle w:val="Hyperlink"/>

</xml_diff>